<commit_message>
Added cost for testing on original test data
</commit_message>
<xml_diff>
--- a/MachineLearning/Downloading&Coding/StepsAfterNewTrainingSet.docx
+++ b/MachineLearning/Downloading&Coding/StepsAfterNewTrainingSet.docx
@@ -167,38 +167,44 @@
           <w:sz w:val="24"/>
           <w:szCs w:val="24"/>
         </w:rPr>
-        <w:t xml:space="preserve"> to</w:t>
-      </w:r>
-      <w:r>
-        <w:rPr>
-          <w:rFonts w:asciiTheme="majorBidi" w:hAnsiTheme="majorBidi" w:cstheme="majorBidi"/>
-          <w:sz w:val="24"/>
-          <w:szCs w:val="24"/>
-        </w:rPr>
-        <w:t xml:space="preserve"> export another sample for hand coding</w:t>
-      </w:r>
-    </w:p>
-    <w:p>
-      <w:pPr>
-        <w:pStyle w:val="ListParagraph"/>
-        <w:numPr>
-          <w:ilvl w:val="0"/>
-          <w:numId w:val="1"/>
-        </w:numPr>
-        <w:rPr>
-          <w:rFonts w:asciiTheme="majorBidi" w:hAnsiTheme="majorBidi" w:cstheme="majorBidi"/>
-          <w:sz w:val="24"/>
-          <w:szCs w:val="24"/>
-        </w:rPr>
-      </w:pPr>
-      <w:r>
-        <w:rPr>
-          <w:rFonts w:asciiTheme="majorBidi" w:hAnsiTheme="majorBidi" w:cstheme="majorBidi"/>
-          <w:sz w:val="24"/>
-          <w:szCs w:val="24"/>
-        </w:rPr>
-        <w:t xml:space="preserve">Use </w:t>
-      </w:r>
+        <w:t xml:space="preserve"> to export another sample for hand coding</w:t>
+      </w:r>
+    </w:p>
+    <w:p>
+      <w:pPr>
+        <w:pStyle w:val="ListParagraph"/>
+        <w:numPr>
+          <w:ilvl w:val="1"/>
+          <w:numId w:val="1"/>
+        </w:numPr>
+        <w:rPr>
+          <w:rFonts w:asciiTheme="majorBidi" w:hAnsiTheme="majorBidi" w:cstheme="majorBidi"/>
+          <w:sz w:val="24"/>
+          <w:szCs w:val="24"/>
+        </w:rPr>
+      </w:pPr>
+      <w:r>
+        <w:rPr>
+          <w:rFonts w:asciiTheme="majorBidi" w:hAnsiTheme="majorBidi" w:cstheme="majorBidi"/>
+          <w:sz w:val="24"/>
+          <w:szCs w:val="24"/>
+        </w:rPr>
+        <w:t>Import the original training and test data</w:t>
+      </w:r>
+    </w:p>
+    <w:p>
+      <w:pPr>
+        <w:pStyle w:val="ListParagraph"/>
+        <w:numPr>
+          <w:ilvl w:val="2"/>
+          <w:numId w:val="1"/>
+        </w:numPr>
+        <w:rPr>
+          <w:rFonts w:asciiTheme="majorBidi" w:hAnsiTheme="majorBidi" w:cstheme="majorBidi"/>
+          <w:sz w:val="24"/>
+          <w:szCs w:val="24"/>
+        </w:rPr>
+      </w:pPr>
       <w:r>
         <w:rPr>
           <w:rFonts w:asciiTheme="majorBidi" w:hAnsiTheme="majorBidi" w:cstheme="majorBidi"/>
@@ -207,6 +213,216 @@
           <w:sz w:val="24"/>
           <w:szCs w:val="24"/>
         </w:rPr>
+        <w:t>df_test.csv</w:t>
+      </w:r>
+    </w:p>
+    <w:p>
+      <w:pPr>
+        <w:pStyle w:val="ListParagraph"/>
+        <w:numPr>
+          <w:ilvl w:val="2"/>
+          <w:numId w:val="1"/>
+        </w:numPr>
+        <w:rPr>
+          <w:rFonts w:asciiTheme="majorBidi" w:hAnsiTheme="majorBidi" w:cstheme="majorBidi"/>
+          <w:sz w:val="24"/>
+          <w:szCs w:val="24"/>
+        </w:rPr>
+      </w:pPr>
+      <w:r>
+        <w:rPr>
+          <w:rFonts w:asciiTheme="majorBidi" w:hAnsiTheme="majorBidi" w:cstheme="majorBidi"/>
+          <w:i/>
+          <w:iCs/>
+          <w:sz w:val="24"/>
+          <w:szCs w:val="24"/>
+        </w:rPr>
+        <w:t>df_train.csv</w:t>
+      </w:r>
+    </w:p>
+    <w:p>
+      <w:pPr>
+        <w:pStyle w:val="ListParagraph"/>
+        <w:numPr>
+          <w:ilvl w:val="1"/>
+          <w:numId w:val="1"/>
+        </w:numPr>
+        <w:rPr>
+          <w:rFonts w:asciiTheme="majorBidi" w:hAnsiTheme="majorBidi" w:cstheme="majorBidi"/>
+          <w:sz w:val="24"/>
+          <w:szCs w:val="24"/>
+        </w:rPr>
+      </w:pPr>
+      <w:r>
+        <w:rPr>
+          <w:rFonts w:asciiTheme="majorBidi" w:hAnsiTheme="majorBidi" w:cstheme="majorBidi"/>
+          <w:sz w:val="24"/>
+          <w:szCs w:val="24"/>
+        </w:rPr>
+        <w:t>Run RF vec_rf, features, and train test splits (lines 37 – 48)</w:t>
+      </w:r>
+    </w:p>
+    <w:p>
+      <w:pPr>
+        <w:pStyle w:val="ListParagraph"/>
+        <w:numPr>
+          <w:ilvl w:val="1"/>
+          <w:numId w:val="1"/>
+        </w:numPr>
+        <w:rPr>
+          <w:rFonts w:asciiTheme="majorBidi" w:hAnsiTheme="majorBidi" w:cstheme="majorBidi"/>
+          <w:sz w:val="24"/>
+          <w:szCs w:val="24"/>
+        </w:rPr>
+      </w:pPr>
+      <w:r>
+        <w:rPr>
+          <w:rFonts w:asciiTheme="majorBidi" w:hAnsiTheme="majorBidi" w:cstheme="majorBidi"/>
+          <w:sz w:val="24"/>
+          <w:szCs w:val="24"/>
+        </w:rPr>
+        <w:t>Import original saved RF model (line 94)</w:t>
+      </w:r>
+    </w:p>
+    <w:p>
+      <w:pPr>
+        <w:pStyle w:val="ListParagraph"/>
+        <w:numPr>
+          <w:ilvl w:val="1"/>
+          <w:numId w:val="1"/>
+        </w:numPr>
+        <w:rPr>
+          <w:rFonts w:asciiTheme="majorBidi" w:hAnsiTheme="majorBidi" w:cstheme="majorBidi"/>
+          <w:sz w:val="24"/>
+          <w:szCs w:val="24"/>
+        </w:rPr>
+      </w:pPr>
+      <w:r>
+        <w:rPr>
+          <w:rFonts w:asciiTheme="majorBidi" w:hAnsiTheme="majorBidi" w:cstheme="majorBidi"/>
+          <w:sz w:val="24"/>
+          <w:szCs w:val="24"/>
+        </w:rPr>
+        <w:t>Run rf pred, pp, and confidence (lines 101 – 103)</w:t>
+      </w:r>
+    </w:p>
+    <w:p>
+      <w:pPr>
+        <w:pStyle w:val="ListParagraph"/>
+        <w:numPr>
+          <w:ilvl w:val="2"/>
+          <w:numId w:val="1"/>
+        </w:numPr>
+        <w:rPr>
+          <w:rFonts w:asciiTheme="majorBidi" w:hAnsiTheme="majorBidi" w:cstheme="majorBidi"/>
+          <w:sz w:val="24"/>
+          <w:szCs w:val="24"/>
+        </w:rPr>
+      </w:pPr>
+      <w:r>
+        <w:rPr>
+          <w:rFonts w:asciiTheme="majorBidi" w:hAnsiTheme="majorBidi" w:cstheme="majorBidi"/>
+          <w:sz w:val="24"/>
+          <w:szCs w:val="24"/>
+        </w:rPr>
+        <w:t>Check rf_confidence to ensure correct threshold is used for original model (.574)</w:t>
+      </w:r>
+    </w:p>
+    <w:p>
+      <w:pPr>
+        <w:pStyle w:val="ListParagraph"/>
+        <w:numPr>
+          <w:ilvl w:val="1"/>
+          <w:numId w:val="1"/>
+        </w:numPr>
+        <w:rPr>
+          <w:rFonts w:asciiTheme="majorBidi" w:hAnsiTheme="majorBidi" w:cstheme="majorBidi"/>
+          <w:sz w:val="24"/>
+          <w:szCs w:val="24"/>
+        </w:rPr>
+      </w:pPr>
+      <w:r>
+        <w:rPr>
+          <w:rFonts w:asciiTheme="majorBidi" w:hAnsiTheme="majorBidi" w:cstheme="majorBidi"/>
+          <w:sz w:val="24"/>
+          <w:szCs w:val="24"/>
+        </w:rPr>
+        <w:t>test RF on full set (line 135)</w:t>
+      </w:r>
+    </w:p>
+    <w:p>
+      <w:pPr>
+        <w:pStyle w:val="ListParagraph"/>
+        <w:numPr>
+          <w:ilvl w:val="1"/>
+          <w:numId w:val="1"/>
+        </w:numPr>
+        <w:rPr>
+          <w:rFonts w:asciiTheme="majorBidi" w:hAnsiTheme="majorBidi" w:cstheme="majorBidi"/>
+          <w:sz w:val="24"/>
+          <w:szCs w:val="24"/>
+        </w:rPr>
+      </w:pPr>
+      <w:r>
+        <w:rPr>
+          <w:rFonts w:asciiTheme="majorBidi" w:hAnsiTheme="majorBidi" w:cstheme="majorBidi"/>
+          <w:sz w:val="24"/>
+          <w:szCs w:val="24"/>
+        </w:rPr>
+        <w:t>change df_unconf_final to appropriate number (line 156)</w:t>
+      </w:r>
+    </w:p>
+    <w:p>
+      <w:pPr>
+        <w:pStyle w:val="ListParagraph"/>
+        <w:numPr>
+          <w:ilvl w:val="1"/>
+          <w:numId w:val="1"/>
+        </w:numPr>
+        <w:rPr>
+          <w:rFonts w:asciiTheme="majorBidi" w:hAnsiTheme="majorBidi" w:cstheme="majorBidi"/>
+          <w:sz w:val="24"/>
+          <w:szCs w:val="24"/>
+        </w:rPr>
+      </w:pPr>
+      <w:r>
+        <w:rPr>
+          <w:rFonts w:asciiTheme="majorBidi" w:hAnsiTheme="majorBidi" w:cstheme="majorBidi"/>
+          <w:sz w:val="24"/>
+          <w:szCs w:val="24"/>
+        </w:rPr>
+        <w:t>draw another sample (lines 139 – 156)</w:t>
+      </w:r>
+    </w:p>
+    <w:p>
+      <w:pPr>
+        <w:pStyle w:val="ListParagraph"/>
+        <w:numPr>
+          <w:ilvl w:val="0"/>
+          <w:numId w:val="1"/>
+        </w:numPr>
+        <w:rPr>
+          <w:rFonts w:asciiTheme="majorBidi" w:hAnsiTheme="majorBidi" w:cstheme="majorBidi"/>
+          <w:sz w:val="24"/>
+          <w:szCs w:val="24"/>
+        </w:rPr>
+      </w:pPr>
+      <w:r>
+        <w:rPr>
+          <w:rFonts w:asciiTheme="majorBidi" w:hAnsiTheme="majorBidi" w:cstheme="majorBidi"/>
+          <w:sz w:val="24"/>
+          <w:szCs w:val="24"/>
+        </w:rPr>
+        <w:t xml:space="preserve">Use </w:t>
+      </w:r>
+      <w:r>
+        <w:rPr>
+          <w:rFonts w:asciiTheme="majorBidi" w:hAnsiTheme="majorBidi" w:cstheme="majorBidi"/>
+          <w:i/>
+          <w:iCs/>
+          <w:sz w:val="24"/>
+          <w:szCs w:val="24"/>
+        </w:rPr>
         <w:t>Final_Analysis.py</w:t>
       </w:r>
       <w:r>
@@ -238,6 +454,28 @@
           <w:szCs w:val="24"/>
         </w:rPr>
         <w:t>Change imported training and test data to newly exported training and test data</w:t>
+      </w:r>
+    </w:p>
+    <w:p>
+      <w:pPr>
+        <w:pStyle w:val="ListParagraph"/>
+        <w:numPr>
+          <w:ilvl w:val="1"/>
+          <w:numId w:val="1"/>
+        </w:numPr>
+        <w:rPr>
+          <w:rFonts w:asciiTheme="majorBidi" w:hAnsiTheme="majorBidi" w:cstheme="majorBidi"/>
+          <w:sz w:val="24"/>
+          <w:szCs w:val="24"/>
+        </w:rPr>
+      </w:pPr>
+      <w:r>
+        <w:rPr>
+          <w:rFonts w:asciiTheme="majorBidi" w:hAnsiTheme="majorBidi" w:cstheme="majorBidi"/>
+          <w:sz w:val="24"/>
+          <w:szCs w:val="24"/>
+        </w:rPr>
+        <w:t>Run score and labels (lines 30 – 31)</w:t>
       </w:r>
     </w:p>
     <w:p>

</xml_diff>